<commit_message>
Removed comments from M1 document (#43)
</commit_message>
<xml_diff>
--- a/Milestones/M1/CSC 648-848 Spring 2020 M1 section 3 Team 103.docx
+++ b/Milestones/M1/CSC 648-848 Spring 2020 M1 section 3 Team 103.docx
@@ -103,7 +103,7 @@
         </w:rPr>
         <w:t xml:space="preserve">Siddhita Chimote </w:t>
       </w:r>
-      <w:hyperlink r:id="rId7">
+      <w:hyperlink r:id="rId6">
         <w:r>
           <w:rPr>
             <w:color w:val="1155cc"/>
@@ -512,16 +512,11 @@
         </w:rPr>
         <w:t xml:space="preserve">The potential for this product is very promising as it stands alone. It provides numerous solutions to common household problems you see all over the world. Refrigerators remain in every single home you come across. Users will be able to be aware when they are running low in something before they even run out, eliminating unnecessary trips to the store for forgotten goods.</w:t>
       </w:r>
-      <w:commentRangeStart w:id="0"/>
       <w:r>
         <w:rPr>
           <w:rtl w:val="0"/>
         </w:rPr>
         <w:t xml:space="preserve"> Stock up will automatically filter out items that will be stored in the refrigerator by scanning the user’s receipt.This feature ensures that users have no difficulty using our product.</w:t>
-      </w:r>
-      <w:commentRangeEnd w:id="0"/>
-      <w:r>
-        <w:commentReference w:id="0"/>
       </w:r>
       <w:r>
         <w:rPr>
@@ -578,16 +573,11 @@
         </w:rPr>
         <w:t xml:space="preserve">Our team has joined together at San Francisco State University to bring this project to life. </w:t>
       </w:r>
-      <w:commentRangeStart w:id="1"/>
       <w:r>
         <w:rPr>
           <w:rtl w:val="0"/>
         </w:rPr>
         <w:t xml:space="preserve">We come from many different backgrounds all bringing something to the application that has made it both unique, and useful to all types of people.</w:t>
-      </w:r>
-      <w:commentRangeEnd w:id="1"/>
-      <w:r>
-        <w:commentReference w:id="1"/>
       </w:r>
       <w:r>
         <w:rPr>
@@ -4691,7 +4681,7 @@
         </w:rPr>
         <w:t xml:space="preserve">All of our functional requirements are technologically feasible within our deadline. For example, we can read the input of our receipt by reading the barcode via a 3rd party API, or using Google Cloud’s Vision AI (</w:t>
       </w:r>
-      <w:hyperlink r:id="rId8">
+      <w:hyperlink r:id="rId7">
         <w:r>
           <w:rPr>
             <w:color w:val="1155cc"/>
@@ -4707,7 +4697,7 @@
         </w:rPr>
         <w:t xml:space="preserve">). We can also calculate the nutrient information of certain items simply by using another 3rd party API, such as Edamam (</w:t>
       </w:r>
-      <w:hyperlink r:id="rId9">
+      <w:hyperlink r:id="rId8">
         <w:r>
           <w:rPr>
             <w:color w:val="1155cc"/>
@@ -6451,7 +6441,7 @@
         </w:rPr>
         <w:t xml:space="preserve">Atlaskit (</w:t>
       </w:r>
-      <w:hyperlink r:id="rId10">
+      <w:hyperlink r:id="rId9">
         <w:r>
           <w:rPr>
             <w:color w:val="1155cc"/>
@@ -6693,7 +6683,7 @@
         </w:rPr>
         <w:t xml:space="preserve">Google Cloud’s Vision AI (</w:t>
       </w:r>
-      <w:hyperlink r:id="rId11">
+      <w:hyperlink r:id="rId10">
         <w:r>
           <w:rPr>
             <w:color w:val="1155cc"/>
@@ -6728,7 +6718,7 @@
         </w:rPr>
         <w:t xml:space="preserve">Edamam (</w:t>
       </w:r>
-      <w:hyperlink r:id="rId12">
+      <w:hyperlink r:id="rId11">
         <w:r>
           <w:rPr>
             <w:color w:val="1155cc"/>
@@ -6763,7 +6753,7 @@
         </w:rPr>
         <w:t xml:space="preserve">Spoonacular (</w:t>
       </w:r>
-      <w:hyperlink r:id="rId13">
+      <w:hyperlink r:id="rId12">
         <w:r>
           <w:rPr>
             <w:color w:val="1155cc"/>
@@ -7101,119 +7091,14 @@
       </w:r>
     </w:p>
     <w:sectPr>
-      <w:headerReference r:id="rId14" w:type="default"/>
-      <w:footerReference r:id="rId15" w:type="default"/>
+      <w:headerReference r:id="rId13" w:type="default"/>
+      <w:footerReference r:id="rId14" w:type="default"/>
       <w:pgSz w:h="15840" w:w="12240"/>
       <w:pgMar w:bottom="1440" w:top="1440" w:left="1440" w:right="1440" w:header="720" w:footer="720"/>
       <w:pgNumType w:start="1"/>
     </w:sectPr>
   </w:body>
 </w:document>
-</file>
-
-<file path=word/comments.xml><?xml version="1.0" encoding="utf-8"?>
-<w:comments xmlns:mc="http://schemas.openxmlformats.org/markup-compatibility/2006" xmlns:o="urn:schemas-microsoft-com:office:office" xmlns:r="http://schemas.openxmlformats.org/officeDocument/2006/relationships" xmlns:m="http://schemas.openxmlformats.org/officeDocument/2006/math" xmlns:v="urn:schemas-microsoft-com:vml" xmlns:wp="http://schemas.openxmlformats.org/drawingml/2006/wordprocessingDrawing" xmlns:w10="urn:schemas-microsoft-com:office:word" xmlns:w="http://schemas.openxmlformats.org/wordprocessingml/2006/main" xmlns:wne="http://schemas.microsoft.com/office/word/2006/wordml" xmlns:sl="http://schemas.openxmlformats.org/schemaLibrary/2006/main" xmlns:a="http://schemas.openxmlformats.org/drawingml/2006/main" xmlns:pic="http://schemas.openxmlformats.org/drawingml/2006/picture" xmlns:c="http://schemas.openxmlformats.org/drawingml/2006/chart" xmlns:lc="http://schemas.openxmlformats.org/drawingml/2006/lockedCanvas" xmlns:dgm="http://schemas.openxmlformats.org/drawingml/2006/diagram" xmlns:wps="http://schemas.microsoft.com/office/word/2010/wordprocessingShape" xmlns:wpg="http://schemas.microsoft.com/office/word/2010/wordprocessingGroup" xmlns:w14="http://schemas.microsoft.com/office/word/2010/wordml" xmlns:w15="http://schemas.microsoft.com/office/word/2012/wordml">
-  <w:comment w:author="Calvin Tam" w:id="1" w:date="2020-03-03T21:09:22Z">
-    <w:p>
-      <w:pPr>
-        <w:keepNext w:val="0"/>
-        <w:keepLines w:val="0"/>
-        <w:widowControl w:val="0"/>
-        <w:pBdr>
-          <w:top w:space="0" w:sz="0" w:val="nil"/>
-          <w:left w:space="0" w:sz="0" w:val="nil"/>
-          <w:bottom w:space="0" w:sz="0" w:val="nil"/>
-          <w:right w:space="0" w:sz="0" w:val="nil"/>
-          <w:between w:space="0" w:sz="0" w:val="nil"/>
-        </w:pBdr>
-        <w:shd w:fill="auto" w:val="clear"/>
-        <w:spacing w:after="0" w:before="0" w:line="240" w:lineRule="auto"/>
-        <w:ind w:left="0" w:right="0" w:firstLine="0"/>
-        <w:jc w:val="left"/>
-        <w:rPr>
-          <w:rFonts w:ascii="Arial" w:cs="Arial" w:eastAsia="Arial" w:hAnsi="Arial"/>
-          <w:b w:val="0"/>
-          <w:i w:val="0"/>
-          <w:smallCaps w:val="0"/>
-          <w:strike w:val="0"/>
-          <w:color w:val="000000"/>
-          <w:sz w:val="22"/>
-          <w:szCs w:val="22"/>
-          <w:u w:val="none"/>
-          <w:shd w:fill="auto" w:val="clear"/>
-          <w:vertAlign w:val="baseline"/>
-        </w:rPr>
-      </w:pPr>
-      <w:r>
-        <w:rPr>
-          <w:rFonts w:ascii="Arial" w:cs="Arial" w:eastAsia="Arial" w:hAnsi="Arial"/>
-          <w:b w:val="0"/>
-          <w:i w:val="0"/>
-          <w:smallCaps w:val="0"/>
-          <w:strike w:val="0"/>
-          <w:color w:val="000000"/>
-          <w:sz w:val="22"/>
-          <w:szCs w:val="22"/>
-          <w:u w:val="none"/>
-          <w:shd w:fill="auto" w:val="clear"/>
-          <w:vertAlign w:val="baseline"/>
-          <w:rtl w:val="0"/>
-        </w:rPr>
-        <w:t xml:space="preserve">grammar - punctuation in compound/complex sentence</w:t>
-      </w:r>
-    </w:p>
-  </w:comment>
-  <w:comment w:author="Sara Tama" w:id="0" w:date="2020-03-04T21:13:56Z">
-    <w:p>
-      <w:pPr>
-        <w:keepNext w:val="0"/>
-        <w:keepLines w:val="0"/>
-        <w:widowControl w:val="0"/>
-        <w:pBdr>
-          <w:top w:space="0" w:sz="0" w:val="nil"/>
-          <w:left w:space="0" w:sz="0" w:val="nil"/>
-          <w:bottom w:space="0" w:sz="0" w:val="nil"/>
-          <w:right w:space="0" w:sz="0" w:val="nil"/>
-          <w:between w:space="0" w:sz="0" w:val="nil"/>
-        </w:pBdr>
-        <w:shd w:fill="auto" w:val="clear"/>
-        <w:spacing w:after="0" w:before="0" w:line="240" w:lineRule="auto"/>
-        <w:ind w:left="0" w:right="0" w:firstLine="0"/>
-        <w:jc w:val="left"/>
-        <w:rPr>
-          <w:rFonts w:ascii="Arial" w:cs="Arial" w:eastAsia="Arial" w:hAnsi="Arial"/>
-          <w:b w:val="0"/>
-          <w:i w:val="0"/>
-          <w:smallCaps w:val="0"/>
-          <w:strike w:val="0"/>
-          <w:color w:val="000000"/>
-          <w:sz w:val="22"/>
-          <w:szCs w:val="22"/>
-          <w:u w:val="none"/>
-          <w:shd w:fill="auto" w:val="clear"/>
-          <w:vertAlign w:val="baseline"/>
-        </w:rPr>
-      </w:pPr>
-      <w:r>
-        <w:rPr>
-          <w:rFonts w:ascii="Arial" w:cs="Arial" w:eastAsia="Arial" w:hAnsi="Arial"/>
-          <w:b w:val="0"/>
-          <w:i w:val="0"/>
-          <w:smallCaps w:val="0"/>
-          <w:strike w:val="0"/>
-          <w:color w:val="000000"/>
-          <w:sz w:val="22"/>
-          <w:szCs w:val="22"/>
-          <w:u w:val="none"/>
-          <w:shd w:fill="auto" w:val="clear"/>
-          <w:vertAlign w:val="baseline"/>
-          <w:rtl w:val="0"/>
-        </w:rPr>
-        <w:t xml:space="preserve">added</w:t>
-      </w:r>
-    </w:p>
-  </w:comment>
-</w:comments>
 </file>
 
 <file path=word/footer1.xml><?xml version="1.0" encoding="utf-8"?>

</xml_diff>